<commit_message>
Input Data Validations created | Exception handler introduced to return Exception Response incase of Failed Validations | Valid Validated annotation handleMethodArgumentValid from ResponseEntityExceptionHandler
</commit_message>
<xml_diff>
--- a/section 2/accounts/Documentation.docx
+++ b/section 2/accounts/Documentation.docx
@@ -22,7 +22,8 @@
       </w:r>
       <w:r>
         <w:rPr>
-          <w:lang w:val="en-US"/>
+          <w:noProof/>
+          <w:lang w:eastAsia="en-IN"/>
         </w:rPr>
         <w:drawing>
           <wp:inline distT="0" distB="0" distL="0" distR="0" wp14:anchorId="35AA1C24" wp14:editId="3FEAD174">
@@ -74,7 +75,6 @@
         <w:t xml:space="preserve">Inside constants we have a class which where there are only constant string values and that class has a private constructor so that no other class can create </w:t>
       </w:r>
       <w:proofErr w:type="spellStart"/>
-      <w:proofErr w:type="gramStart"/>
       <w:r>
         <w:rPr>
           <w:lang w:val="en-US"/>
@@ -82,7 +82,6 @@
         <w:t>a</w:t>
       </w:r>
       <w:proofErr w:type="spellEnd"/>
-      <w:proofErr w:type="gramEnd"/>
       <w:r>
         <w:rPr>
           <w:lang w:val="en-US"/>
@@ -183,21 +182,7 @@
         <w:rPr>
           <w:lang w:val="en-US"/>
         </w:rPr>
-        <w:t xml:space="preserve"> which basically carrier </w:t>
-      </w:r>
-      <w:proofErr w:type="gramStart"/>
-      <w:r>
-        <w:rPr>
-          <w:lang w:val="en-US"/>
-        </w:rPr>
-        <w:t>a</w:t>
-      </w:r>
-      <w:proofErr w:type="gramEnd"/>
-      <w:r>
-        <w:rPr>
-          <w:lang w:val="en-US"/>
-        </w:rPr>
-        <w:t xml:space="preserve"> </w:t>
+        <w:t xml:space="preserve"> which basically carrier a </w:t>
       </w:r>
       <w:proofErr w:type="spellStart"/>
       <w:r>
@@ -228,7 +213,8 @@
       </w:r>
       <w:r>
         <w:rPr>
-          <w:lang w:val="en-US"/>
+          <w:noProof/>
+          <w:lang w:eastAsia="en-IN"/>
         </w:rPr>
         <w:drawing>
           <wp:inline distT="0" distB="0" distL="0" distR="0" wp14:anchorId="5A272CFD" wp14:editId="101A1FC9">
@@ -274,7 +260,6 @@
         </w:rPr>
       </w:pPr>
       <w:proofErr w:type="spellStart"/>
-      <w:proofErr w:type="gramStart"/>
       <w:r>
         <w:rPr>
           <w:lang w:val="en-US"/>
@@ -282,7 +267,6 @@
         <w:t>createAccount</w:t>
       </w:r>
       <w:proofErr w:type="spellEnd"/>
-      <w:proofErr w:type="gramEnd"/>
       <w:r>
         <w:rPr>
           <w:lang w:val="en-US"/>
@@ -429,7 +413,8 @@
       </w:r>
       <w:r>
         <w:rPr>
-          <w:lang w:val="en-US"/>
+          <w:noProof/>
+          <w:lang w:eastAsia="en-IN"/>
         </w:rPr>
         <w:drawing>
           <wp:inline distT="0" distB="0" distL="0" distR="0" wp14:anchorId="50825E1F" wp14:editId="089C9DF7">
@@ -495,7 +480,8 @@
       </w:pPr>
       <w:r>
         <w:rPr>
-          <w:lang w:val="en-US"/>
+          <w:noProof/>
+          <w:lang w:eastAsia="en-IN"/>
         </w:rPr>
         <w:drawing>
           <wp:inline distT="0" distB="0" distL="0" distR="0" wp14:anchorId="2C3E4155" wp14:editId="5E858E4F">
@@ -746,21 +732,7 @@
         <w:rPr>
           <w:lang w:val="en-US"/>
         </w:rPr>
-        <w:t xml:space="preserve"> gets called and account is also created in the DB as per the code then finally our service </w:t>
-      </w:r>
-      <w:proofErr w:type="gramStart"/>
-      <w:r>
-        <w:rPr>
-          <w:lang w:val="en-US"/>
-        </w:rPr>
-        <w:t>returns  to</w:t>
-      </w:r>
-      <w:proofErr w:type="gramEnd"/>
-      <w:r>
-        <w:rPr>
-          <w:lang w:val="en-US"/>
-        </w:rPr>
-        <w:t xml:space="preserve"> the controller layer and from there it returns a </w:t>
+        <w:t xml:space="preserve"> gets called and account is also created in the DB as per the code then finally our service returns  to the controller layer and from there it returns a </w:t>
       </w:r>
       <w:proofErr w:type="spellStart"/>
       <w:r>
@@ -784,7 +756,8 @@
       </w:r>
       <w:r>
         <w:rPr>
-          <w:lang w:val="en-US"/>
+          <w:noProof/>
+          <w:lang w:eastAsia="en-IN"/>
         </w:rPr>
         <w:drawing>
           <wp:inline distT="0" distB="0" distL="0" distR="0" wp14:anchorId="74EB7013" wp14:editId="4CC0DE4D">
@@ -854,16 +827,8 @@
         <w:rPr>
           <w:lang w:val="en-US"/>
         </w:rPr>
-        <w:t xml:space="preserve">In </w:t>
-      </w:r>
-      <w:proofErr w:type="gramStart"/>
-      <w:r>
-        <w:rPr>
-          <w:lang w:val="en-US"/>
-        </w:rPr>
-        <w:t>Postman :</w:t>
-      </w:r>
-      <w:proofErr w:type="gramEnd"/>
+        <w:t>In Postman :</w:t>
+      </w:r>
       <w:r>
         <w:rPr>
           <w:lang w:val="en-US"/>
@@ -872,7 +837,8 @@
       </w:r>
       <w:r>
         <w:rPr>
-          <w:lang w:val="en-US"/>
+          <w:noProof/>
+          <w:lang w:eastAsia="en-IN"/>
         </w:rPr>
         <w:drawing>
           <wp:inline distT="0" distB="0" distL="0" distR="0" wp14:anchorId="6EDCC370" wp14:editId="518FA646">
@@ -919,7 +885,8 @@
       </w:pPr>
       <w:r>
         <w:rPr>
-          <w:lang w:val="en-US"/>
+          <w:noProof/>
+          <w:lang w:eastAsia="en-IN"/>
         </w:rPr>
         <w:drawing>
           <wp:inline distT="0" distB="0" distL="0" distR="0" wp14:anchorId="59CE8CF4" wp14:editId="33DDC76A">
@@ -957,8 +924,6 @@
           </wp:inline>
         </w:drawing>
       </w:r>
-      <w:bookmarkStart w:id="0" w:name="_GoBack"/>
-      <w:bookmarkEnd w:id="0"/>
     </w:p>
     <w:p>
       <w:pPr>
@@ -980,7 +945,8 @@
       </w:r>
       <w:r>
         <w:rPr>
-          <w:lang w:val="en-US"/>
+          <w:noProof/>
+          <w:lang w:eastAsia="en-IN"/>
         </w:rPr>
         <w:drawing>
           <wp:inline distT="0" distB="0" distL="0" distR="0" wp14:anchorId="56F24482" wp14:editId="45C88884">
@@ -1030,6 +996,811 @@
           <w:lang w:val="en-US"/>
         </w:rPr>
         <w:t>This exception;</w:t>
+      </w:r>
+    </w:p>
+    <w:p>
+      <w:pPr>
+        <w:rPr>
+          <w:lang w:val="en-US"/>
+        </w:rPr>
+      </w:pPr>
+    </w:p>
+    <w:p>
+      <w:pPr>
+        <w:rPr>
+          <w:lang w:val="en-US"/>
+        </w:rPr>
+      </w:pPr>
+    </w:p>
+    <w:p>
+      <w:pPr>
+        <w:rPr>
+          <w:lang w:val="en-US"/>
+        </w:rPr>
+      </w:pPr>
+    </w:p>
+    <w:p>
+      <w:pPr>
+        <w:rPr>
+          <w:lang w:val="en-US"/>
+        </w:rPr>
+      </w:pPr>
+    </w:p>
+    <w:p>
+      <w:pPr>
+        <w:rPr>
+          <w:lang w:val="en-US"/>
+        </w:rPr>
+      </w:pPr>
+      <w:r>
+        <w:rPr>
+          <w:lang w:val="en-US"/>
+        </w:rPr>
+        <w:lastRenderedPageBreak/>
+        <w:t>Validations :</w:t>
+      </w:r>
+      <w:r>
+        <w:rPr>
+          <w:lang w:val="en-US"/>
+        </w:rPr>
+        <w:br/>
+        <w:t>How can we validate the data that we have received as a input from the end user.</w:t>
+      </w:r>
+    </w:p>
+    <w:p>
+      <w:pPr>
+        <w:rPr>
+          <w:lang w:val="en-US"/>
+        </w:rPr>
+      </w:pPr>
+      <w:r>
+        <w:rPr>
+          <w:lang w:val="en-US"/>
+        </w:rPr>
+        <w:t xml:space="preserve">For this we need to install a dependency that is </w:t>
+      </w:r>
+      <w:r>
+        <w:rPr>
+          <w:lang w:val="en-US"/>
+        </w:rPr>
+        <w:drawing>
+          <wp:inline distT="0" distB="0" distL="0" distR="0" wp14:anchorId="0C28D7B3" wp14:editId="10D64203">
+            <wp:extent cx="3060700" cy="643859"/>
+            <wp:effectExtent l="0" t="0" r="6350" b="4445"/>
+            <wp:docPr id="9" name="Picture 9"/>
+            <wp:cNvGraphicFramePr>
+              <a:graphicFrameLocks xmlns:a="http://schemas.openxmlformats.org/drawingml/2006/main" noChangeAspect="1"/>
+            </wp:cNvGraphicFramePr>
+            <a:graphic xmlns:a="http://schemas.openxmlformats.org/drawingml/2006/main">
+              <a:graphicData uri="http://schemas.openxmlformats.org/drawingml/2006/picture">
+                <pic:pic xmlns:pic="http://schemas.openxmlformats.org/drawingml/2006/picture">
+                  <pic:nvPicPr>
+                    <pic:cNvPr id="0" name=""/>
+                    <pic:cNvPicPr/>
+                  </pic:nvPicPr>
+                  <pic:blipFill>
+                    <a:blip r:embed="rId13"/>
+                    <a:stretch>
+                      <a:fillRect/>
+                    </a:stretch>
+                  </pic:blipFill>
+                  <pic:spPr>
+                    <a:xfrm>
+                      <a:off x="0" y="0"/>
+                      <a:ext cx="3059344" cy="643574"/>
+                    </a:xfrm>
+                    <a:prstGeom prst="rect">
+                      <a:avLst/>
+                    </a:prstGeom>
+                  </pic:spPr>
+                </pic:pic>
+              </a:graphicData>
+            </a:graphic>
+          </wp:inline>
+        </w:drawing>
+      </w:r>
+    </w:p>
+    <w:p>
+      <w:pPr>
+        <w:rPr>
+          <w:lang w:val="en-US"/>
+        </w:rPr>
+      </w:pPr>
+      <w:r>
+        <w:rPr>
+          <w:lang w:val="en-US"/>
+        </w:rPr>
+        <w:drawing>
+          <wp:inline distT="0" distB="0" distL="0" distR="0" wp14:anchorId="097087B1" wp14:editId="6E031FBC">
+            <wp:extent cx="3156810" cy="774700"/>
+            <wp:effectExtent l="0" t="0" r="5715" b="6350"/>
+            <wp:docPr id="10" name="Picture 10"/>
+            <wp:cNvGraphicFramePr>
+              <a:graphicFrameLocks xmlns:a="http://schemas.openxmlformats.org/drawingml/2006/main" noChangeAspect="1"/>
+            </wp:cNvGraphicFramePr>
+            <a:graphic xmlns:a="http://schemas.openxmlformats.org/drawingml/2006/main">
+              <a:graphicData uri="http://schemas.openxmlformats.org/drawingml/2006/picture">
+                <pic:pic xmlns:pic="http://schemas.openxmlformats.org/drawingml/2006/picture">
+                  <pic:nvPicPr>
+                    <pic:cNvPr id="0" name=""/>
+                    <pic:cNvPicPr/>
+                  </pic:nvPicPr>
+                  <pic:blipFill>
+                    <a:blip r:embed="rId14"/>
+                    <a:stretch>
+                      <a:fillRect/>
+                    </a:stretch>
+                  </pic:blipFill>
+                  <pic:spPr>
+                    <a:xfrm>
+                      <a:off x="0" y="0"/>
+                      <a:ext cx="3164002" cy="776465"/>
+                    </a:xfrm>
+                    <a:prstGeom prst="rect">
+                      <a:avLst/>
+                    </a:prstGeom>
+                  </pic:spPr>
+                </pic:pic>
+              </a:graphicData>
+            </a:graphic>
+          </wp:inline>
+        </w:drawing>
+      </w:r>
+    </w:p>
+    <w:p>
+      <w:pPr>
+        <w:rPr>
+          <w:lang w:val="en-US"/>
+        </w:rPr>
+      </w:pPr>
+    </w:p>
+    <w:p>
+      <w:pPr>
+        <w:rPr>
+          <w:lang w:val="en-US"/>
+        </w:rPr>
+      </w:pPr>
+      <w:r>
+        <w:rPr>
+          <w:lang w:val="en-US"/>
+        </w:rPr>
+        <w:t xml:space="preserve">Now after installing this we need to make some changes in the DTO’s which are responsible for receiving the </w:t>
+      </w:r>
+      <w:proofErr w:type="spellStart"/>
+      <w:r>
+        <w:rPr>
+          <w:lang w:val="en-US"/>
+        </w:rPr>
+        <w:t>ResponseBody</w:t>
+      </w:r>
+      <w:proofErr w:type="spellEnd"/>
+      <w:r>
+        <w:rPr>
+          <w:lang w:val="en-US"/>
+        </w:rPr>
+        <w:t xml:space="preserve"> </w:t>
+      </w:r>
+      <w:r>
+        <w:rPr>
+          <w:lang w:val="en-US"/>
+        </w:rPr>
+        <w:br/>
+      </w:r>
+      <w:r>
+        <w:rPr>
+          <w:lang w:val="en-US"/>
+        </w:rPr>
+        <w:drawing>
+          <wp:inline distT="0" distB="0" distL="0" distR="0" wp14:anchorId="6AFD0E8B" wp14:editId="10655E44">
+            <wp:extent cx="3087716" cy="1936750"/>
+            <wp:effectExtent l="0" t="0" r="0" b="6350"/>
+            <wp:docPr id="11" name="Picture 11"/>
+            <wp:cNvGraphicFramePr>
+              <a:graphicFrameLocks xmlns:a="http://schemas.openxmlformats.org/drawingml/2006/main" noChangeAspect="1"/>
+            </wp:cNvGraphicFramePr>
+            <a:graphic xmlns:a="http://schemas.openxmlformats.org/drawingml/2006/main">
+              <a:graphicData uri="http://schemas.openxmlformats.org/drawingml/2006/picture">
+                <pic:pic xmlns:pic="http://schemas.openxmlformats.org/drawingml/2006/picture">
+                  <pic:nvPicPr>
+                    <pic:cNvPr id="0" name=""/>
+                    <pic:cNvPicPr/>
+                  </pic:nvPicPr>
+                  <pic:blipFill>
+                    <a:blip r:embed="rId15"/>
+                    <a:stretch>
+                      <a:fillRect/>
+                    </a:stretch>
+                  </pic:blipFill>
+                  <pic:spPr>
+                    <a:xfrm>
+                      <a:off x="0" y="0"/>
+                      <a:ext cx="3088535" cy="1937264"/>
+                    </a:xfrm>
+                    <a:prstGeom prst="rect">
+                      <a:avLst/>
+                    </a:prstGeom>
+                  </pic:spPr>
+                </pic:pic>
+              </a:graphicData>
+            </a:graphic>
+          </wp:inline>
+        </w:drawing>
+      </w:r>
+    </w:p>
+    <w:p>
+      <w:pPr>
+        <w:rPr>
+          <w:lang w:val="en-US"/>
+        </w:rPr>
+      </w:pPr>
+      <w:r>
+        <w:rPr>
+          <w:lang w:val="en-US"/>
+        </w:rPr>
+        <w:drawing>
+          <wp:inline distT="0" distB="0" distL="0" distR="0" wp14:anchorId="5D5D159D" wp14:editId="0DEAF859">
+            <wp:extent cx="3025409" cy="1809750"/>
+            <wp:effectExtent l="0" t="0" r="3810" b="0"/>
+            <wp:docPr id="12" name="Picture 12"/>
+            <wp:cNvGraphicFramePr>
+              <a:graphicFrameLocks xmlns:a="http://schemas.openxmlformats.org/drawingml/2006/main" noChangeAspect="1"/>
+            </wp:cNvGraphicFramePr>
+            <a:graphic xmlns:a="http://schemas.openxmlformats.org/drawingml/2006/main">
+              <a:graphicData uri="http://schemas.openxmlformats.org/drawingml/2006/picture">
+                <pic:pic xmlns:pic="http://schemas.openxmlformats.org/drawingml/2006/picture">
+                  <pic:nvPicPr>
+                    <pic:cNvPr id="0" name=""/>
+                    <pic:cNvPicPr/>
+                  </pic:nvPicPr>
+                  <pic:blipFill>
+                    <a:blip r:embed="rId16"/>
+                    <a:stretch>
+                      <a:fillRect/>
+                    </a:stretch>
+                  </pic:blipFill>
+                  <pic:spPr>
+                    <a:xfrm>
+                      <a:off x="0" y="0"/>
+                      <a:ext cx="3024964" cy="1809484"/>
+                    </a:xfrm>
+                    <a:prstGeom prst="rect">
+                      <a:avLst/>
+                    </a:prstGeom>
+                  </pic:spPr>
+                </pic:pic>
+              </a:graphicData>
+            </a:graphic>
+          </wp:inline>
+        </w:drawing>
+      </w:r>
+    </w:p>
+    <w:p>
+      <w:pPr>
+        <w:rPr>
+          <w:lang w:val="en-US"/>
+        </w:rPr>
+      </w:pPr>
+      <w:r>
+        <w:rPr>
+          <w:lang w:val="en-US"/>
+        </w:rPr>
+        <w:t>Now we have mentioned the criteria of the DTO like which field expects what but validation is still not applied on top of it , it will only be applied wherever we are creating or passing the DTO object with annotating it with @valid .</w:t>
+      </w:r>
+    </w:p>
+    <w:p>
+      <w:pPr>
+        <w:rPr>
+          <w:lang w:val="en-US"/>
+        </w:rPr>
+      </w:pPr>
+      <w:r>
+        <w:rPr>
+          <w:lang w:val="en-US"/>
+        </w:rPr>
+        <w:lastRenderedPageBreak/>
+        <w:drawing>
+          <wp:inline distT="0" distB="0" distL="0" distR="0" wp14:anchorId="6C6C91B3" wp14:editId="423558B6">
+            <wp:extent cx="5731510" cy="2038483"/>
+            <wp:effectExtent l="0" t="0" r="2540" b="0"/>
+            <wp:docPr id="13" name="Picture 13"/>
+            <wp:cNvGraphicFramePr>
+              <a:graphicFrameLocks xmlns:a="http://schemas.openxmlformats.org/drawingml/2006/main" noChangeAspect="1"/>
+            </wp:cNvGraphicFramePr>
+            <a:graphic xmlns:a="http://schemas.openxmlformats.org/drawingml/2006/main">
+              <a:graphicData uri="http://schemas.openxmlformats.org/drawingml/2006/picture">
+                <pic:pic xmlns:pic="http://schemas.openxmlformats.org/drawingml/2006/picture">
+                  <pic:nvPicPr>
+                    <pic:cNvPr id="0" name=""/>
+                    <pic:cNvPicPr/>
+                  </pic:nvPicPr>
+                  <pic:blipFill>
+                    <a:blip r:embed="rId17"/>
+                    <a:stretch>
+                      <a:fillRect/>
+                    </a:stretch>
+                  </pic:blipFill>
+                  <pic:spPr>
+                    <a:xfrm>
+                      <a:off x="0" y="0"/>
+                      <a:ext cx="5731510" cy="2038483"/>
+                    </a:xfrm>
+                    <a:prstGeom prst="rect">
+                      <a:avLst/>
+                    </a:prstGeom>
+                  </pic:spPr>
+                </pic:pic>
+              </a:graphicData>
+            </a:graphic>
+          </wp:inline>
+        </w:drawing>
+      </w:r>
+    </w:p>
+    <w:p>
+      <w:pPr>
+        <w:rPr>
+          <w:lang w:val="en-US"/>
+        </w:rPr>
+      </w:pPr>
+      <w:r>
+        <w:rPr>
+          <w:lang w:val="en-US"/>
+        </w:rPr>
+        <w:t xml:space="preserve">We need to write @validated on top of our controller class to let it know that we have to validate each and every </w:t>
+      </w:r>
+      <w:proofErr w:type="spellStart"/>
+      <w:r>
+        <w:rPr>
+          <w:lang w:val="en-US"/>
+        </w:rPr>
+        <w:t>api</w:t>
+      </w:r>
+      <w:proofErr w:type="spellEnd"/>
+      <w:r>
+        <w:rPr>
+          <w:lang w:val="en-US"/>
+        </w:rPr>
+        <w:t xml:space="preserve"> inside it but also only if we are using @valid in the </w:t>
+      </w:r>
+      <w:proofErr w:type="spellStart"/>
+      <w:r>
+        <w:rPr>
+          <w:lang w:val="en-US"/>
+        </w:rPr>
+        <w:t>api</w:t>
+      </w:r>
+      <w:proofErr w:type="spellEnd"/>
+      <w:r>
+        <w:rPr>
+          <w:lang w:val="en-US"/>
+        </w:rPr>
+        <w:t xml:space="preserve"> method parameter .</w:t>
+      </w:r>
+    </w:p>
+    <w:p>
+      <w:pPr>
+        <w:rPr>
+          <w:lang w:val="en-US"/>
+        </w:rPr>
+      </w:pPr>
+      <w:r>
+        <w:rPr>
+          <w:lang w:val="en-US"/>
+        </w:rPr>
+        <w:drawing>
+          <wp:inline distT="0" distB="0" distL="0" distR="0" wp14:anchorId="6BF81B89" wp14:editId="49037FA6">
+            <wp:extent cx="5731510" cy="2680828"/>
+            <wp:effectExtent l="0" t="0" r="2540" b="5715"/>
+            <wp:docPr id="15" name="Picture 15"/>
+            <wp:cNvGraphicFramePr>
+              <a:graphicFrameLocks xmlns:a="http://schemas.openxmlformats.org/drawingml/2006/main" noChangeAspect="1"/>
+            </wp:cNvGraphicFramePr>
+            <a:graphic xmlns:a="http://schemas.openxmlformats.org/drawingml/2006/main">
+              <a:graphicData uri="http://schemas.openxmlformats.org/drawingml/2006/picture">
+                <pic:pic xmlns:pic="http://schemas.openxmlformats.org/drawingml/2006/picture">
+                  <pic:nvPicPr>
+                    <pic:cNvPr id="0" name=""/>
+                    <pic:cNvPicPr/>
+                  </pic:nvPicPr>
+                  <pic:blipFill>
+                    <a:blip r:embed="rId18"/>
+                    <a:stretch>
+                      <a:fillRect/>
+                    </a:stretch>
+                  </pic:blipFill>
+                  <pic:spPr>
+                    <a:xfrm>
+                      <a:off x="0" y="0"/>
+                      <a:ext cx="5731510" cy="2680828"/>
+                    </a:xfrm>
+                    <a:prstGeom prst="rect">
+                      <a:avLst/>
+                    </a:prstGeom>
+                  </pic:spPr>
+                </pic:pic>
+              </a:graphicData>
+            </a:graphic>
+          </wp:inline>
+        </w:drawing>
+      </w:r>
+    </w:p>
+    <w:p>
+      <w:pPr>
+        <w:rPr>
+          <w:lang w:val="en-US"/>
+        </w:rPr>
+      </w:pPr>
+      <w:r>
+        <w:rPr>
+          <w:lang w:val="en-US"/>
+        </w:rPr>
+        <w:drawing>
+          <wp:inline distT="0" distB="0" distL="0" distR="0" wp14:anchorId="3900D16C" wp14:editId="0E0247C8">
+            <wp:extent cx="5731510" cy="2093593"/>
+            <wp:effectExtent l="0" t="0" r="2540" b="2540"/>
+            <wp:docPr id="14" name="Picture 14"/>
+            <wp:cNvGraphicFramePr>
+              <a:graphicFrameLocks xmlns:a="http://schemas.openxmlformats.org/drawingml/2006/main" noChangeAspect="1"/>
+            </wp:cNvGraphicFramePr>
+            <a:graphic xmlns:a="http://schemas.openxmlformats.org/drawingml/2006/main">
+              <a:graphicData uri="http://schemas.openxmlformats.org/drawingml/2006/picture">
+                <pic:pic xmlns:pic="http://schemas.openxmlformats.org/drawingml/2006/picture">
+                  <pic:nvPicPr>
+                    <pic:cNvPr id="0" name=""/>
+                    <pic:cNvPicPr/>
+                  </pic:nvPicPr>
+                  <pic:blipFill>
+                    <a:blip r:embed="rId19"/>
+                    <a:stretch>
+                      <a:fillRect/>
+                    </a:stretch>
+                  </pic:blipFill>
+                  <pic:spPr>
+                    <a:xfrm>
+                      <a:off x="0" y="0"/>
+                      <a:ext cx="5731510" cy="2093593"/>
+                    </a:xfrm>
+                    <a:prstGeom prst="rect">
+                      <a:avLst/>
+                    </a:prstGeom>
+                  </pic:spPr>
+                </pic:pic>
+              </a:graphicData>
+            </a:graphic>
+          </wp:inline>
+        </w:drawing>
+      </w:r>
+    </w:p>
+    <w:p>
+      <w:pPr>
+        <w:rPr>
+          <w:lang w:val="en-US"/>
+        </w:rPr>
+      </w:pPr>
+    </w:p>
+    <w:p>
+      <w:pPr>
+        <w:rPr>
+          <w:lang w:val="en-US"/>
+        </w:rPr>
+      </w:pPr>
+    </w:p>
+    <w:p>
+      <w:pPr>
+        <w:rPr>
+          <w:lang w:val="en-US"/>
+        </w:rPr>
+      </w:pPr>
+    </w:p>
+    <w:p>
+      <w:pPr>
+        <w:rPr>
+          <w:lang w:val="en-US"/>
+        </w:rPr>
+      </w:pPr>
+      <w:r>
+        <w:rPr>
+          <w:lang w:val="en-US"/>
+        </w:rPr>
+        <w:lastRenderedPageBreak/>
+        <w:t xml:space="preserve">Now we have mentioned all the messages that our code is </w:t>
+      </w:r>
+      <w:proofErr w:type="spellStart"/>
+      <w:r>
+        <w:rPr>
+          <w:lang w:val="en-US"/>
+        </w:rPr>
+        <w:t>suppose to</w:t>
+      </w:r>
+      <w:proofErr w:type="spellEnd"/>
+      <w:r>
+        <w:rPr>
+          <w:lang w:val="en-US"/>
+        </w:rPr>
+        <w:t xml:space="preserve"> display when the validation fails but how to send that message as a response it is not yet done , so for this we will have to handle the exceptions in the </w:t>
+      </w:r>
+      <w:proofErr w:type="spellStart"/>
+      <w:r>
+        <w:rPr>
+          <w:lang w:val="en-US"/>
+        </w:rPr>
+        <w:t>globalExceptionsHandler</w:t>
+      </w:r>
+      <w:proofErr w:type="spellEnd"/>
+      <w:r>
+        <w:rPr>
+          <w:lang w:val="en-US"/>
+        </w:rPr>
+        <w:t>.</w:t>
+      </w:r>
+    </w:p>
+    <w:p>
+      <w:pPr>
+        <w:rPr>
+          <w:lang w:val="en-US"/>
+        </w:rPr>
+      </w:pPr>
+      <w:r>
+        <w:rPr>
+          <w:lang w:val="en-US"/>
+        </w:rPr>
+        <w:drawing>
+          <wp:inline distT="0" distB="0" distL="0" distR="0" wp14:anchorId="0C466C88" wp14:editId="5F7CB521">
+            <wp:extent cx="5731510" cy="854828"/>
+            <wp:effectExtent l="0" t="0" r="2540" b="2540"/>
+            <wp:docPr id="16" name="Picture 16"/>
+            <wp:cNvGraphicFramePr>
+              <a:graphicFrameLocks xmlns:a="http://schemas.openxmlformats.org/drawingml/2006/main" noChangeAspect="1"/>
+            </wp:cNvGraphicFramePr>
+            <a:graphic xmlns:a="http://schemas.openxmlformats.org/drawingml/2006/main">
+              <a:graphicData uri="http://schemas.openxmlformats.org/drawingml/2006/picture">
+                <pic:pic xmlns:pic="http://schemas.openxmlformats.org/drawingml/2006/picture">
+                  <pic:nvPicPr>
+                    <pic:cNvPr id="0" name=""/>
+                    <pic:cNvPicPr/>
+                  </pic:nvPicPr>
+                  <pic:blipFill>
+                    <a:blip r:embed="rId20"/>
+                    <a:stretch>
+                      <a:fillRect/>
+                    </a:stretch>
+                  </pic:blipFill>
+                  <pic:spPr>
+                    <a:xfrm>
+                      <a:off x="0" y="0"/>
+                      <a:ext cx="5731510" cy="854828"/>
+                    </a:xfrm>
+                    <a:prstGeom prst="rect">
+                      <a:avLst/>
+                    </a:prstGeom>
+                  </pic:spPr>
+                </pic:pic>
+              </a:graphicData>
+            </a:graphic>
+          </wp:inline>
+        </w:drawing>
+      </w:r>
+    </w:p>
+    <w:p>
+      <w:pPr>
+        <w:rPr>
+          <w:lang w:val="en-US"/>
+        </w:rPr>
+      </w:pPr>
+      <w:r>
+        <w:rPr>
+          <w:lang w:val="en-US"/>
+        </w:rPr>
+        <w:t>Extend the above class and inside that class there is one function we need to override that, that class will carry all the information’s regarding to the Validations.</w:t>
+      </w:r>
+    </w:p>
+    <w:p>
+      <w:pPr>
+        <w:rPr>
+          <w:lang w:val="en-US"/>
+        </w:rPr>
+      </w:pPr>
+      <w:r>
+        <w:rPr>
+          <w:lang w:val="en-US"/>
+        </w:rPr>
+        <w:drawing>
+          <wp:inline distT="0" distB="0" distL="0" distR="0" wp14:anchorId="1AB43861" wp14:editId="1036D8DB">
+            <wp:extent cx="5245100" cy="2551383"/>
+            <wp:effectExtent l="0" t="0" r="0" b="1905"/>
+            <wp:docPr id="17" name="Picture 17"/>
+            <wp:cNvGraphicFramePr>
+              <a:graphicFrameLocks xmlns:a="http://schemas.openxmlformats.org/drawingml/2006/main" noChangeAspect="1"/>
+            </wp:cNvGraphicFramePr>
+            <a:graphic xmlns:a="http://schemas.openxmlformats.org/drawingml/2006/main">
+              <a:graphicData uri="http://schemas.openxmlformats.org/drawingml/2006/picture">
+                <pic:pic xmlns:pic="http://schemas.openxmlformats.org/drawingml/2006/picture">
+                  <pic:nvPicPr>
+                    <pic:cNvPr id="0" name=""/>
+                    <pic:cNvPicPr/>
+                  </pic:nvPicPr>
+                  <pic:blipFill>
+                    <a:blip r:embed="rId21"/>
+                    <a:stretch>
+                      <a:fillRect/>
+                    </a:stretch>
+                  </pic:blipFill>
+                  <pic:spPr>
+                    <a:xfrm>
+                      <a:off x="0" y="0"/>
+                      <a:ext cx="5246026" cy="2551833"/>
+                    </a:xfrm>
+                    <a:prstGeom prst="rect">
+                      <a:avLst/>
+                    </a:prstGeom>
+                  </pic:spPr>
+                </pic:pic>
+              </a:graphicData>
+            </a:graphic>
+          </wp:inline>
+        </w:drawing>
+      </w:r>
+    </w:p>
+    <w:p>
+      <w:pPr>
+        <w:rPr>
+          <w:lang w:val="en-US"/>
+        </w:rPr>
+      </w:pPr>
+    </w:p>
+    <w:p>
+      <w:pPr>
+        <w:rPr>
+          <w:lang w:val="en-US"/>
+        </w:rPr>
+      </w:pPr>
+      <w:r>
+        <w:rPr>
+          <w:lang w:val="en-US"/>
+        </w:rPr>
+        <w:t>Example:</w:t>
+      </w:r>
+      <w:r>
+        <w:rPr>
+          <w:lang w:val="en-US"/>
+        </w:rPr>
+        <w:br/>
+      </w:r>
+      <w:r>
+        <w:rPr>
+          <w:lang w:val="en-US"/>
+        </w:rPr>
+        <w:drawing>
+          <wp:inline distT="0" distB="0" distL="0" distR="0" wp14:anchorId="43DEC438" wp14:editId="48399689">
+            <wp:extent cx="5731510" cy="3243569"/>
+            <wp:effectExtent l="0" t="0" r="2540" b="0"/>
+            <wp:docPr id="18" name="Picture 18"/>
+            <wp:cNvGraphicFramePr>
+              <a:graphicFrameLocks xmlns:a="http://schemas.openxmlformats.org/drawingml/2006/main" noChangeAspect="1"/>
+            </wp:cNvGraphicFramePr>
+            <a:graphic xmlns:a="http://schemas.openxmlformats.org/drawingml/2006/main">
+              <a:graphicData uri="http://schemas.openxmlformats.org/drawingml/2006/picture">
+                <pic:pic xmlns:pic="http://schemas.openxmlformats.org/drawingml/2006/picture">
+                  <pic:nvPicPr>
+                    <pic:cNvPr id="0" name=""/>
+                    <pic:cNvPicPr/>
+                  </pic:nvPicPr>
+                  <pic:blipFill>
+                    <a:blip r:embed="rId22"/>
+                    <a:stretch>
+                      <a:fillRect/>
+                    </a:stretch>
+                  </pic:blipFill>
+                  <pic:spPr>
+                    <a:xfrm>
+                      <a:off x="0" y="0"/>
+                      <a:ext cx="5731510" cy="3243569"/>
+                    </a:xfrm>
+                    <a:prstGeom prst="rect">
+                      <a:avLst/>
+                    </a:prstGeom>
+                  </pic:spPr>
+                </pic:pic>
+              </a:graphicData>
+            </a:graphic>
+          </wp:inline>
+        </w:drawing>
+      </w:r>
+    </w:p>
+    <w:p>
+      <w:pPr>
+        <w:rPr>
+          <w:lang w:val="en-US"/>
+        </w:rPr>
+      </w:pPr>
+    </w:p>
+    <w:p>
+      <w:pPr>
+        <w:rPr>
+          <w:lang w:val="en-US"/>
+        </w:rPr>
+      </w:pPr>
+      <w:r>
+        <w:rPr>
+          <w:lang w:val="en-US"/>
+        </w:rPr>
+        <w:drawing>
+          <wp:inline distT="0" distB="0" distL="0" distR="0" wp14:anchorId="78780018" wp14:editId="153FEAE4">
+            <wp:extent cx="5731510" cy="3371549"/>
+            <wp:effectExtent l="0" t="0" r="2540" b="635"/>
+            <wp:docPr id="19" name="Picture 19"/>
+            <wp:cNvGraphicFramePr>
+              <a:graphicFrameLocks xmlns:a="http://schemas.openxmlformats.org/drawingml/2006/main" noChangeAspect="1"/>
+            </wp:cNvGraphicFramePr>
+            <a:graphic xmlns:a="http://schemas.openxmlformats.org/drawingml/2006/main">
+              <a:graphicData uri="http://schemas.openxmlformats.org/drawingml/2006/picture">
+                <pic:pic xmlns:pic="http://schemas.openxmlformats.org/drawingml/2006/picture">
+                  <pic:nvPicPr>
+                    <pic:cNvPr id="0" name=""/>
+                    <pic:cNvPicPr/>
+                  </pic:nvPicPr>
+                  <pic:blipFill>
+                    <a:blip r:embed="rId23"/>
+                    <a:stretch>
+                      <a:fillRect/>
+                    </a:stretch>
+                  </pic:blipFill>
+                  <pic:spPr>
+                    <a:xfrm>
+                      <a:off x="0" y="0"/>
+                      <a:ext cx="5731510" cy="3371549"/>
+                    </a:xfrm>
+                    <a:prstGeom prst="rect">
+                      <a:avLst/>
+                    </a:prstGeom>
+                  </pic:spPr>
+                </pic:pic>
+              </a:graphicData>
+            </a:graphic>
+          </wp:inline>
+        </w:drawing>
+      </w:r>
+      <w:bookmarkStart w:id="0" w:name="_GoBack"/>
+      <w:bookmarkEnd w:id="0"/>
+    </w:p>
+    <w:p>
+      <w:pPr>
+        <w:rPr>
+          <w:lang w:val="en-US"/>
+        </w:rPr>
+      </w:pPr>
+      <w:r>
+        <w:rPr>
+          <w:lang w:val="en-US"/>
+        </w:rPr>
+        <w:t xml:space="preserve">For the fetch function the returned JSON is looking different because it is </w:t>
+      </w:r>
+      <w:proofErr w:type="spellStart"/>
+      <w:r>
+        <w:rPr>
+          <w:lang w:val="en-US"/>
+        </w:rPr>
+        <w:t>handeled</w:t>
+      </w:r>
+      <w:proofErr w:type="spellEnd"/>
+      <w:r>
+        <w:rPr>
+          <w:lang w:val="en-US"/>
+        </w:rPr>
+        <w:t xml:space="preserve"> by the </w:t>
+      </w:r>
+      <w:proofErr w:type="spellStart"/>
+      <w:r>
+        <w:rPr>
+          <w:lang w:val="en-US"/>
+        </w:rPr>
+        <w:t>handleGlobalException</w:t>
+      </w:r>
+      <w:proofErr w:type="spellEnd"/>
+      <w:r>
+        <w:rPr>
+          <w:lang w:val="en-US"/>
+        </w:rPr>
+        <w:t xml:space="preserve"> function.</w:t>
       </w:r>
     </w:p>
     <w:sectPr>

</xml_diff>